<commit_message>
feat: Updated cv :rocket:
</commit_message>
<xml_diff>
--- a/cv/emersonpessoa.docx
+++ b/cv/emersonpessoa.docx
@@ -603,43 +603,145 @@
         <w:spacing w:before="100"/>
         <w:ind w:right="244"/>
       </w:pPr>
+      <w:r>
+        <w:t>Sou desenvolvedor Full Stack formado pelo bootcamp Web FullStack da</w:t>
+      </w:r>
+      <w:r>
+        <w:t xml:space="preserve"> </w:t>
+      </w:r>
+      <w:hyperlink r:id="rId15" w:history="1">
+        <w:r>
+          <w:rPr>
+            <w:rStyle w:val="Hyperlink"/>
+          </w:rPr>
+          <w:t>xpeed</w:t>
+        </w:r>
+        <w:r>
+          <w:rPr>
+            <w:rStyle w:val="Hyperlink"/>
+          </w:rPr>
+          <w:t>u</w:t>
+        </w:r>
+        <w:r>
+          <w:rPr>
+            <w:rStyle w:val="Hyperlink"/>
+          </w:rPr>
+          <w:t>cação</w:t>
+        </w:r>
+      </w:hyperlink>
+      <w:r>
+        <w:t>, com experiência prática destacada em Frontend. Meu objetivo é aplicar meus conhecimentos técnicos e habilidades na criação de soluções inovadoras e eficientes.</w:t>
+      </w:r>
     </w:p>
     <w:p>
       <w:pPr>
         <w:pStyle w:val="Corpodetexto"/>
-      </w:pPr>
-      <w:r>
-        <w:t>Sou desenvolvedor Full Stack formado pelo bootcamp Web FullStack da XPE, com experiência prática destacada em Frontend. Meu objetivo é aplicar meus conhecimentos técnicos e habilidades na criação de soluções inovadoras e eficientes.</w:t>
+        <w:spacing w:before="100"/>
+        <w:ind w:right="244"/>
+      </w:pPr>
+      <w:r>
+        <w:t xml:space="preserve">Recentemente, concluí minha formação em Desenvolvedor Full Stack Júnior pelo +PratTI, ministrado pela </w:t>
+      </w:r>
+      <w:hyperlink r:id="rId16" w:history="1">
+        <w:r>
+          <w:rPr>
+            <w:rStyle w:val="Hyperlink"/>
+          </w:rPr>
+          <w:t>Codifi</w:t>
+        </w:r>
+        <w:r>
+          <w:rPr>
+            <w:rStyle w:val="Hyperlink"/>
+          </w:rPr>
+          <w:t>c</w:t>
+        </w:r>
+        <w:r>
+          <w:rPr>
+            <w:rStyle w:val="Hyperlink"/>
+          </w:rPr>
+          <w:t>a</w:t>
+        </w:r>
+      </w:hyperlink>
+      <w:r>
+        <w:t xml:space="preserve">, e finalizei também o módulo Java I no bootcamp gratuito de 90 dias do </w:t>
+      </w:r>
+      <w:hyperlink r:id="rId17" w:history="1">
+        <w:r>
+          <w:rPr>
+            <w:rStyle w:val="Hyperlink"/>
+          </w:rPr>
+          <w:t>Códi</w:t>
+        </w:r>
+        <w:r>
+          <w:rPr>
+            <w:rStyle w:val="Hyperlink"/>
+          </w:rPr>
+          <w:t>g</w:t>
+        </w:r>
+        <w:r>
+          <w:rPr>
+            <w:rStyle w:val="Hyperlink"/>
+          </w:rPr>
+          <w:t>o</w:t>
+        </w:r>
+        <w:r>
+          <w:rPr>
+            <w:rStyle w:val="Hyperlink"/>
+          </w:rPr>
+          <w:t xml:space="preserve"> de Base</w:t>
+        </w:r>
+      </w:hyperlink>
+      <w:r>
+        <w:t>, focado na capacitação em Java. Atualmente, continuo participando desse programa, ampliando minha base de conhecimentos em desenvolvimento backend.</w:t>
       </w:r>
     </w:p>
     <w:p>
       <w:pPr>
         <w:pStyle w:val="Corpodetexto"/>
-      </w:pPr>
-      <w:r>
-        <w:t xml:space="preserve"> Recentemente, concluí minha formação em Desenvolvedor Full Stack Júnior pelo +PratTI, ministrado pela Codifica, e atualmente participo do bootcamp gratuito de 90 dias do Código de Base, focado na capacitação em Java. </w:t>
+        <w:spacing w:before="100"/>
+        <w:ind w:right="244"/>
+      </w:pPr>
+      <w:r>
+        <w:t xml:space="preserve">Além disso, estou cursando o Programa de Capacitação e Residência </w:t>
+      </w:r>
+      <w:hyperlink r:id="rId18" w:history="1">
+        <w:r>
+          <w:rPr>
+            <w:rStyle w:val="Hyperlink"/>
+          </w:rPr>
+          <w:t>Tren</w:t>
+        </w:r>
+        <w:r>
+          <w:rPr>
+            <w:rStyle w:val="Hyperlink"/>
+          </w:rPr>
+          <w:t>d</w:t>
+        </w:r>
+        <w:r>
+          <w:rPr>
+            <w:rStyle w:val="Hyperlink"/>
+          </w:rPr>
+          <w:t>sIT</w:t>
+        </w:r>
+      </w:hyperlink>
+      <w:r>
+        <w:t>, um treinamento voltado ao aperfeiçoamento do portfólio técnico e comportamental de profissionais que desejam ingressar ou se desenvolver no mercado de tecnologia da informação.</w:t>
       </w:r>
     </w:p>
     <w:p>
       <w:pPr>
         <w:pStyle w:val="Corpodetexto"/>
-      </w:pPr>
-      <w:r>
-        <w:t xml:space="preserve">Além </w:t>
-      </w:r>
-      <w:r>
-        <w:t xml:space="preserve">disso, estou cursando o Programa de Capacitação e Residência TrendsIT, um treinamento voltado ao aperfeiçoamento do portfólio técnico e comportamental de profissionais que desejam ingressar ou se desenvolver no mercado de tecnologia da informação. </w:t>
-      </w:r>
-    </w:p>
-    <w:p>
-      <w:pPr>
-        <w:pStyle w:val="Corpodetexto"/>
-        <w:rPr>
-          <w:sz w:val="26"/>
-        </w:rPr>
-      </w:pPr>
-      <w:r>
-        <w:t>Busco oportunidades para ingressar no mercado como Frontend Júnior ou Full Stack Júnior.</w:t>
+        <w:spacing w:before="100"/>
+        <w:ind w:right="244"/>
+      </w:pPr>
+      <w:r>
+        <w:t>Busco oportunidades para ingressar no mercado como Frontend Júnior ou Full Stack J</w:t>
+      </w:r>
+      <w:r>
+        <w:t>r</w:t>
+      </w:r>
+      <w:r>
+        <w:t>.</w:t>
       </w:r>
     </w:p>
     <w:p>
@@ -647,8 +749,6 @@
         <w:pStyle w:val="Ttulo1"/>
         <w:spacing w:before="169"/>
       </w:pPr>
-      <w:bookmarkStart w:id="0" w:name="Experiência_Profissional"/>
-      <w:bookmarkEnd w:id="0"/>
       <w:r>
         <w:rPr>
           <w:color w:val="252525"/>
@@ -697,8 +797,8 @@
           <w:b/>
         </w:rPr>
       </w:pPr>
-      <w:bookmarkStart w:id="1" w:name="Souto&amp;Souto__-_06/2020_até_05/2023"/>
-      <w:bookmarkEnd w:id="1"/>
+      <w:bookmarkStart w:id="0" w:name="Souto&amp;Souto__-_06/2020_até_05/2023"/>
+      <w:bookmarkEnd w:id="0"/>
       <w:r>
         <w:rPr>
           <w:b/>
@@ -870,8 +970,8 @@
           <w:b/>
         </w:rPr>
       </w:pPr>
-      <w:bookmarkStart w:id="2" w:name="Inforbraga_-_08/2015_até_01/2020"/>
-      <w:bookmarkEnd w:id="2"/>
+      <w:bookmarkStart w:id="1" w:name="Inforbraga_-_08/2015_até_01/2020"/>
+      <w:bookmarkEnd w:id="1"/>
       <w:r>
         <w:rPr>
           <w:b/>
@@ -1028,8 +1128,8 @@
       <w:pPr>
         <w:pStyle w:val="Ttulo2"/>
       </w:pPr>
-      <w:bookmarkStart w:id="3" w:name="Comercial"/>
-      <w:bookmarkEnd w:id="3"/>
+      <w:bookmarkStart w:id="2" w:name="Comercial"/>
+      <w:bookmarkEnd w:id="2"/>
       <w:r>
         <w:rPr>
           <w:color w:val="005E80"/>
@@ -1045,8 +1145,8 @@
           <w:b/>
         </w:rPr>
       </w:pPr>
-      <w:bookmarkStart w:id="4" w:name="Top_Infor_-_04/2011_até_08/2015"/>
-      <w:bookmarkEnd w:id="4"/>
+      <w:bookmarkStart w:id="3" w:name="Top_Infor_-_04/2011_até_08/2015"/>
+      <w:bookmarkEnd w:id="3"/>
       <w:r>
         <w:rPr>
           <w:b/>
@@ -1236,8 +1336,8 @@
         <w:pStyle w:val="Ttulo1"/>
         <w:spacing w:before="1"/>
       </w:pPr>
-      <w:bookmarkStart w:id="5" w:name="Habilidades_Técnicas"/>
-      <w:bookmarkEnd w:id="5"/>
+      <w:bookmarkStart w:id="4" w:name="Habilidades_Técnicas"/>
+      <w:bookmarkEnd w:id="4"/>
       <w:r>
         <w:rPr>
           <w:color w:val="252525"/>
@@ -1264,7 +1364,7 @@
       <w:pPr>
         <w:pStyle w:val="Corpodetexto"/>
         <w:spacing w:before="119"/>
-        <w:ind w:left="100" w:right="621"/>
+        <w:ind w:left="100" w:right="481"/>
       </w:pPr>
       <w:r>
         <w:t>HTML</w:t>
@@ -1406,7 +1506,67 @@
         <w:t xml:space="preserve"> </w:t>
       </w:r>
       <w:r>
+        <w:t xml:space="preserve">Spring Boot </w:t>
+      </w:r>
+      <w:r>
+        <w:rPr>
+          <w:color w:val="007EAB"/>
+        </w:rPr>
+        <w:t>•</w:t>
+      </w:r>
+      <w:r>
+        <w:rPr>
+          <w:color w:val="007EAB"/>
+        </w:rPr>
+        <w:t xml:space="preserve"> </w:t>
+      </w:r>
+      <w:r>
         <w:t>MongoDB</w:t>
+      </w:r>
+      <w:r>
+        <w:t xml:space="preserve"> </w:t>
+      </w:r>
+      <w:r>
+        <w:rPr>
+          <w:color w:val="007EAB"/>
+        </w:rPr>
+        <w:t>•</w:t>
+      </w:r>
+      <w:r>
+        <w:rPr>
+          <w:color w:val="007EAB"/>
+        </w:rPr>
+        <w:t xml:space="preserve"> </w:t>
+      </w:r>
+      <w:r>
+        <w:rPr>
+          <w:color w:val="007EAB"/>
+        </w:rPr>
+        <w:t xml:space="preserve"> </w:t>
+      </w:r>
+      <w:r>
+        <w:t>M</w:t>
+      </w:r>
+      <w:r>
+        <w:t>ySQL</w:t>
+      </w:r>
+      <w:r>
+        <w:t xml:space="preserve"> </w:t>
+      </w:r>
+      <w:r>
+        <w:rPr>
+          <w:color w:val="007EAB"/>
+        </w:rPr>
+        <w:t>•</w:t>
+      </w:r>
+      <w:r>
+        <w:rPr>
+          <w:color w:val="007EAB"/>
+        </w:rPr>
+        <w:t xml:space="preserve"> </w:t>
+      </w:r>
+      <w:r>
+        <w:t>PostgreSQL</w:t>
       </w:r>
       <w:r>
         <w:t xml:space="preserve"> </w:t>
@@ -1425,7 +1585,13 @@
         <w:t xml:space="preserve"> </w:t>
       </w:r>
       <w:r>
-        <w:t>Github</w:t>
+        <w:t>Git</w:t>
+      </w:r>
+      <w:r>
+        <w:t>H</w:t>
+      </w:r>
+      <w:r>
+        <w:t>ub</w:t>
       </w:r>
       <w:r>
         <w:rPr>
@@ -1462,7 +1628,13 @@
         <w:t xml:space="preserve"> </w:t>
       </w:r>
       <w:r>
-        <w:t>Wordpress</w:t>
+        <w:t>Word</w:t>
+      </w:r>
+      <w:r>
+        <w:t>P</w:t>
+      </w:r>
+      <w:r>
+        <w:t>ress</w:t>
       </w:r>
       <w:r>
         <w:rPr>
@@ -1498,8 +1670,8 @@
         <w:pStyle w:val="Ttulo2"/>
         <w:spacing w:before="86"/>
       </w:pPr>
-      <w:bookmarkStart w:id="6" w:name="Fatec_Zona_Sul_-_01/2022_até_12/2024"/>
-      <w:bookmarkEnd w:id="6"/>
+      <w:bookmarkStart w:id="5" w:name="Fatec_Zona_Sul_-_01/2022_até_12/2024"/>
+      <w:bookmarkEnd w:id="5"/>
       <w:r>
         <w:rPr>
           <w:color w:val="005E80"/>
@@ -1699,6 +1871,7 @@
           <w:b/>
           <w:sz w:val="18"/>
         </w:rPr>
+        <w:lastRenderedPageBreak/>
         <w:t xml:space="preserve">IFPA – Instituto Federal do Pará </w:t>
       </w:r>
       <w:r>
@@ -1761,8 +1934,8 @@
         </w:rPr>
         <w:t>06/2005</w:t>
       </w:r>
-      <w:bookmarkStart w:id="7" w:name="Análise_e_Desenvolvimentos_de_Sistemas"/>
-      <w:bookmarkEnd w:id="7"/>
+      <w:bookmarkStart w:id="6" w:name="Análise_e_Desenvolvimentos_de_Sistemas"/>
+      <w:bookmarkEnd w:id="6"/>
     </w:p>
     <w:p>
       <w:pPr>
@@ -1845,8 +2018,8 @@
           <w:color w:val="005E80"/>
         </w:rPr>
       </w:pPr>
-      <w:bookmarkStart w:id="8" w:name="Certificação_AWS_Cloud_Practitioner_-_20"/>
-      <w:bookmarkEnd w:id="8"/>
+      <w:bookmarkStart w:id="7" w:name="Certificação_AWS_Cloud_Practitioner_-_20"/>
+      <w:bookmarkEnd w:id="7"/>
       <w:r>
         <w:rPr>
           <w:color w:val="005E80"/>
@@ -1879,8 +2052,8 @@
         </w:rPr>
         <w:t xml:space="preserve"> </w:t>
       </w:r>
-      <w:bookmarkStart w:id="9" w:name="Excel_Avançado,_Udemy_–_2022"/>
-      <w:bookmarkEnd w:id="9"/>
+      <w:bookmarkStart w:id="8" w:name="Excel_Avançado,_Udemy_–_2022"/>
+      <w:bookmarkEnd w:id="8"/>
       <w:r>
         <w:rPr>
           <w:color w:val="005E80"/>
@@ -1942,10 +2115,10 @@
           <w:color w:val="005E80"/>
         </w:rPr>
       </w:pPr>
-      <w:bookmarkStart w:id="10" w:name="Power_BI,_Unova_–_2022"/>
-      <w:bookmarkStart w:id="11" w:name="Certificação_CompTIA_A+,_Hardware_e_Soft"/>
+      <w:bookmarkStart w:id="9" w:name="Power_BI,_Unova_–_2022"/>
+      <w:bookmarkStart w:id="10" w:name="Certificação_CompTIA_A+,_Hardware_e_Soft"/>
+      <w:bookmarkEnd w:id="9"/>
       <w:bookmarkEnd w:id="10"/>
-      <w:bookmarkEnd w:id="11"/>
       <w:r>
         <w:rPr>
           <w:b/>
@@ -2581,28 +2754,21 @@
           <w:b/>
           <w:color w:val="005E80"/>
         </w:rPr>
-        <w:t xml:space="preserve">Programa de Desenvolvedor FullStack, </w:t>
-      </w:r>
-      <w:r>
-        <w:rPr>
-          <w:b/>
-          <w:color w:val="005E80"/>
-        </w:rPr>
-        <w:t>TrendsIT Capacitação&amp;Residência –</w:t>
-      </w:r>
-      <w:r>
-        <w:rPr>
-          <w:b/>
-          <w:color w:val="005E80"/>
-        </w:rPr>
-        <w:t xml:space="preserve"> </w:t>
-      </w:r>
-      <w:r>
-        <w:rPr>
-          <w:b/>
-          <w:color w:val="005E80"/>
-        </w:rPr>
-        <w:t>Em andamento</w:t>
+        <w:t xml:space="preserve">Bootcamp </w:t>
+      </w:r>
+      <w:r>
+        <w:rPr>
+          <w:b/>
+          <w:color w:val="005E80"/>
+        </w:rPr>
+        <w:t>Desenvolv</w:t>
+      </w:r>
+      <w:r>
+        <w:rPr>
+          <w:b/>
+          <w:color w:val="005E80"/>
+        </w:rPr>
+        <w:t xml:space="preserve">edor Backend Java, Código de Base - 2025 </w:t>
       </w:r>
     </w:p>
     <w:p>
@@ -2619,21 +2785,21 @@
           <w:b/>
           <w:color w:val="005E80"/>
         </w:rPr>
-        <w:t xml:space="preserve">Programa de Capacitação em Java, </w:t>
-      </w:r>
-      <w:r>
-        <w:rPr>
-          <w:b/>
-          <w:color w:val="005E80"/>
-        </w:rPr>
-        <w:t>Código de Base</w:t>
-      </w:r>
-      <w:r>
-        <w:rPr>
-          <w:b/>
-          <w:color w:val="005E80"/>
-        </w:rPr>
-        <w:t xml:space="preserve"> -  Em andamento</w:t>
+        <w:t>Programa de Desenvolvedor FullStack, TrendsIT Capacitação&amp;Residência –</w:t>
+      </w:r>
+      <w:r>
+        <w:rPr>
+          <w:b/>
+          <w:color w:val="005E80"/>
+        </w:rPr>
+        <w:t xml:space="preserve"> </w:t>
+      </w:r>
+      <w:r>
+        <w:rPr>
+          <w:b/>
+          <w:color w:val="005E80"/>
+        </w:rPr>
+        <w:t>Em andamento</w:t>
       </w:r>
     </w:p>
     <w:p>
@@ -2645,6 +2811,30 @@
           <w:color w:val="005E80"/>
         </w:rPr>
       </w:pPr>
+      <w:r>
+        <w:rPr>
+          <w:b/>
+          <w:color w:val="005E80"/>
+        </w:rPr>
+        <w:t xml:space="preserve">Programa de Capacitação em Java, </w:t>
+      </w:r>
+      <w:r>
+        <w:rPr>
+          <w:b/>
+          <w:color w:val="005E80"/>
+        </w:rPr>
+        <w:t>Código de Base -  Em andamento</w:t>
+      </w:r>
+    </w:p>
+    <w:p>
+      <w:pPr>
+        <w:spacing w:before="37" w:line="276" w:lineRule="auto"/>
+        <w:ind w:left="100" w:right="4231"/>
+        <w:rPr>
+          <w:b/>
+          <w:color w:val="005E80"/>
+        </w:rPr>
+      </w:pPr>
     </w:p>
     <w:p>
       <w:pPr>
@@ -2660,8 +2850,8 @@
       <w:pPr>
         <w:pStyle w:val="Ttulo1"/>
       </w:pPr>
-      <w:bookmarkStart w:id="12" w:name="Atividades"/>
-      <w:bookmarkEnd w:id="12"/>
+      <w:bookmarkStart w:id="11" w:name="Atividades"/>
+      <w:bookmarkEnd w:id="11"/>
       <w:r>
         <w:rPr>
           <w:color w:val="252525"/>
@@ -3410,7 +3600,6 @@
   <w:style w:type="character" w:default="1" w:styleId="Fontepargpadro">
     <w:name w:val="Default Paragraph Font"/>
     <w:uiPriority w:val="1"/>
-    <w:semiHidden/>
     <w:unhideWhenUsed/>
   </w:style>
   <w:style w:type="table" w:default="1" w:styleId="Tabelanormal">

</xml_diff>

<commit_message>
feat: c.v atualizado :tada:
</commit_message>
<xml_diff>
--- a/cv/emersonpessoa.docx
+++ b/cv/emersonpessoa.docx
@@ -1,6 +1,6 @@
 
 <file path=word/document.xml><?xml version="1.0" encoding="utf-8"?>
-<w:document xmlns:wpc="http://schemas.microsoft.com/office/word/2010/wordprocessingCanvas" xmlns:cx="http://schemas.microsoft.com/office/drawing/2014/chartex" xmlns:cx1="http://schemas.microsoft.com/office/drawing/2015/9/8/chartex" xmlns:cx2="http://schemas.microsoft.com/office/drawing/2015/10/21/chartex" xmlns:cx3="http://schemas.microsoft.com/office/drawing/2016/5/9/chartex" xmlns:cx4="http://schemas.microsoft.com/office/drawing/2016/5/10/chartex" xmlns:cx5="http://schemas.microsoft.com/office/drawing/2016/5/11/chartex" xmlns:cx6="http://schemas.microsoft.com/office/drawing/2016/5/12/chartex" xmlns:cx7="http://schemas.microsoft.com/office/drawing/2016/5/13/chartex" xmlns:cx8="http://schemas.microsoft.com/office/drawing/2016/5/14/chartex" xmlns:mc="http://schemas.openxmlformats.org/markup-compatibility/2006" xmlns:aink="http://schemas.microsoft.com/office/drawing/2016/ink" xmlns:am3d="http://schemas.microsoft.com/office/drawing/2017/model3d" xmlns:o="urn:schemas-microsoft-com:office:office" xmlns:oel="http://schemas.microsoft.com/office/2019/extlst" xmlns:r="http://schemas.openxmlformats.org/officeDocument/2006/relationships" xmlns:m="http://schemas.openxmlformats.org/officeDocument/2006/math" xmlns:v="urn:schemas-microsoft-com:vml" xmlns:wp14="http://schemas.microsoft.com/office/word/2010/wordprocessingDrawing" xmlns:wp="http://schemas.openxmlformats.org/drawingml/2006/wordprocessingDrawing" xmlns:w10="urn:schemas-microsoft-com:office:word" xmlns:w="http://schemas.openxmlformats.org/wordprocessingml/2006/main" xmlns:w14="http://schemas.microsoft.com/office/word/2010/wordml" xmlns:w15="http://schemas.microsoft.com/office/word/2012/wordml" xmlns:w16cex="http://schemas.microsoft.com/office/word/2018/wordml/cex" xmlns:w16cid="http://schemas.microsoft.com/office/word/2016/wordml/cid" xmlns:w16="http://schemas.microsoft.com/office/word/2018/wordml" xmlns:w16du="http://schemas.microsoft.com/office/word/2023/wordml/word16du" xmlns:w16sdtdh="http://schemas.microsoft.com/office/word/2020/wordml/sdtdatahash" xmlns:w16se="http://schemas.microsoft.com/office/word/2015/wordml/symex" xmlns:wpg="http://schemas.microsoft.com/office/word/2010/wordprocessingGroup" xmlns:wpi="http://schemas.microsoft.com/office/word/2010/wordprocessingInk" xmlns:wne="http://schemas.microsoft.com/office/word/2006/wordml" xmlns:wps="http://schemas.microsoft.com/office/word/2010/wordprocessingShape" mc:Ignorable="w14 w15 w16se w16cid w16 w16cex w16sdtdh w16du wp14">
+<w:document xmlns:wpc="http://schemas.microsoft.com/office/word/2010/wordprocessingCanvas" xmlns:cx="http://schemas.microsoft.com/office/drawing/2014/chartex" xmlns:cx1="http://schemas.microsoft.com/office/drawing/2015/9/8/chartex" xmlns:cx2="http://schemas.microsoft.com/office/drawing/2015/10/21/chartex" xmlns:cx3="http://schemas.microsoft.com/office/drawing/2016/5/9/chartex" xmlns:cx4="http://schemas.microsoft.com/office/drawing/2016/5/10/chartex" xmlns:cx5="http://schemas.microsoft.com/office/drawing/2016/5/11/chartex" xmlns:cx6="http://schemas.microsoft.com/office/drawing/2016/5/12/chartex" xmlns:cx7="http://schemas.microsoft.com/office/drawing/2016/5/13/chartex" xmlns:cx8="http://schemas.microsoft.com/office/drawing/2016/5/14/chartex" xmlns:mc="http://schemas.openxmlformats.org/markup-compatibility/2006" xmlns:aink="http://schemas.microsoft.com/office/drawing/2016/ink" xmlns:am3d="http://schemas.microsoft.com/office/drawing/2017/model3d" xmlns:o="urn:schemas-microsoft-com:office:office" xmlns:oel="http://schemas.microsoft.com/office/2019/extlst" xmlns:r="http://schemas.openxmlformats.org/officeDocument/2006/relationships" xmlns:m="http://schemas.openxmlformats.org/officeDocument/2006/math" xmlns:v="urn:schemas-microsoft-com:vml" xmlns:wp14="http://schemas.microsoft.com/office/word/2010/wordprocessingDrawing" xmlns:wp="http://schemas.openxmlformats.org/drawingml/2006/wordprocessingDrawing" xmlns:w10="urn:schemas-microsoft-com:office:word" xmlns:w="http://schemas.openxmlformats.org/wordprocessingml/2006/main" xmlns:w14="http://schemas.microsoft.com/office/word/2010/wordml" xmlns:w15="http://schemas.microsoft.com/office/word/2012/wordml" xmlns:w16cex="http://schemas.microsoft.com/office/word/2018/wordml/cex" xmlns:w16cid="http://schemas.microsoft.com/office/word/2016/wordml/cid" xmlns:w16="http://schemas.microsoft.com/office/word/2018/wordml" xmlns:w16du="http://schemas.microsoft.com/office/word/2023/wordml/word16du" xmlns:w16sdtdh="http://schemas.microsoft.com/office/word/2020/wordml/sdtdatahash" xmlns:w16sdtfl="http://schemas.microsoft.com/office/word/2024/wordml/sdtformatlock" xmlns:w16se="http://schemas.microsoft.com/office/word/2015/wordml/symex" xmlns:wpg="http://schemas.microsoft.com/office/word/2010/wordprocessingGroup" xmlns:wpi="http://schemas.microsoft.com/office/word/2010/wordprocessingInk" xmlns:wne="http://schemas.microsoft.com/office/word/2006/wordml" xmlns:wps="http://schemas.microsoft.com/office/word/2010/wordprocessingShape" mc:Ignorable="w14 w15 w16se w16cid w16 w16cex w16sdtdh w16sdtfl w16du wp14">
   <w:body>
     <w:p>
       <w:pPr>
@@ -614,19 +614,7 @@
           <w:rPr>
             <w:rStyle w:val="Hyperlink"/>
           </w:rPr>
-          <w:t>xpeed</w:t>
-        </w:r>
-        <w:r>
-          <w:rPr>
-            <w:rStyle w:val="Hyperlink"/>
-          </w:rPr>
-          <w:t>u</w:t>
-        </w:r>
-        <w:r>
-          <w:rPr>
-            <w:rStyle w:val="Hyperlink"/>
-          </w:rPr>
-          <w:t>cação</w:t>
+          <w:t>xpeducação</w:t>
         </w:r>
       </w:hyperlink>
       <w:r>
@@ -647,19 +635,7 @@
           <w:rPr>
             <w:rStyle w:val="Hyperlink"/>
           </w:rPr>
-          <w:t>Codifi</w:t>
-        </w:r>
-        <w:r>
-          <w:rPr>
-            <w:rStyle w:val="Hyperlink"/>
-          </w:rPr>
-          <w:t>c</w:t>
-        </w:r>
-        <w:r>
-          <w:rPr>
-            <w:rStyle w:val="Hyperlink"/>
-          </w:rPr>
-          <w:t>a</w:t>
+          <w:t>Codifica</w:t>
         </w:r>
       </w:hyperlink>
       <w:r>
@@ -670,29 +646,11 @@
           <w:rPr>
             <w:rStyle w:val="Hyperlink"/>
           </w:rPr>
-          <w:t>Códi</w:t>
-        </w:r>
-        <w:r>
-          <w:rPr>
-            <w:rStyle w:val="Hyperlink"/>
-          </w:rPr>
-          <w:t>g</w:t>
-        </w:r>
-        <w:r>
-          <w:rPr>
-            <w:rStyle w:val="Hyperlink"/>
-          </w:rPr>
-          <w:t>o</w:t>
-        </w:r>
-        <w:r>
-          <w:rPr>
-            <w:rStyle w:val="Hyperlink"/>
-          </w:rPr>
-          <w:t xml:space="preserve"> de Base</w:t>
+          <w:t>Código de Base</w:t>
         </w:r>
       </w:hyperlink>
       <w:r>
-        <w:t>, focado na capacitação em Java. Atualmente, continuo participando desse programa, ampliando minha base de conhecimentos em desenvolvimento backend.</w:t>
+        <w:t>, focado na capacitação em Java. Atualmente, ampliando minha base de conhecimentos em desenvolvimento backend.</w:t>
       </w:r>
     </w:p>
     <w:p>
@@ -709,19 +667,7 @@
           <w:rPr>
             <w:rStyle w:val="Hyperlink"/>
           </w:rPr>
-          <w:t>Tren</w:t>
-        </w:r>
-        <w:r>
-          <w:rPr>
-            <w:rStyle w:val="Hyperlink"/>
-          </w:rPr>
-          <w:t>d</w:t>
-        </w:r>
-        <w:r>
-          <w:rPr>
-            <w:rStyle w:val="Hyperlink"/>
-          </w:rPr>
-          <w:t>sIT</w:t>
+          <w:t>TrendsIT</w:t>
         </w:r>
       </w:hyperlink>
       <w:r>
@@ -1512,64 +1458,37 @@
         <w:rPr>
           <w:color w:val="007EAB"/>
         </w:rPr>
+        <w:t xml:space="preserve">• </w:t>
+      </w:r>
+      <w:r>
+        <w:t>MongoDB</w:t>
+      </w:r>
+      <w:r>
+        <w:t xml:space="preserve"> </w:t>
+      </w:r>
+      <w:r>
+        <w:rPr>
+          <w:color w:val="007EAB"/>
+        </w:rPr>
         <w:t>•</w:t>
       </w:r>
       <w:r>
         <w:rPr>
           <w:color w:val="007EAB"/>
         </w:rPr>
-        <w:t xml:space="preserve"> </w:t>
-      </w:r>
-      <w:r>
-        <w:t>MongoDB</w:t>
-      </w:r>
-      <w:r>
-        <w:t xml:space="preserve"> </w:t>
+        <w:t xml:space="preserve">  </w:t>
+      </w:r>
+      <w:r>
+        <w:t xml:space="preserve">MySQL </w:t>
       </w:r>
       <w:r>
         <w:rPr>
           <w:color w:val="007EAB"/>
         </w:rPr>
-        <w:t>•</w:t>
-      </w:r>
-      <w:r>
-        <w:rPr>
-          <w:color w:val="007EAB"/>
-        </w:rPr>
-        <w:t xml:space="preserve"> </w:t>
-      </w:r>
-      <w:r>
-        <w:rPr>
-          <w:color w:val="007EAB"/>
-        </w:rPr>
-        <w:t xml:space="preserve"> </w:t>
-      </w:r>
-      <w:r>
-        <w:t>M</w:t>
-      </w:r>
-      <w:r>
-        <w:t>ySQL</w:t>
-      </w:r>
-      <w:r>
-        <w:t xml:space="preserve"> </w:t>
-      </w:r>
-      <w:r>
-        <w:rPr>
-          <w:color w:val="007EAB"/>
-        </w:rPr>
-        <w:t>•</w:t>
-      </w:r>
-      <w:r>
-        <w:rPr>
-          <w:color w:val="007EAB"/>
-        </w:rPr>
-        <w:t xml:space="preserve"> </w:t>
-      </w:r>
-      <w:r>
-        <w:t>PostgreSQL</w:t>
-      </w:r>
-      <w:r>
-        <w:t xml:space="preserve"> </w:t>
+        <w:t xml:space="preserve">• </w:t>
+      </w:r>
+      <w:r>
+        <w:t xml:space="preserve">PostgreSQL </w:t>
       </w:r>
       <w:r>
         <w:rPr>
@@ -2761,14 +2680,7 @@
           <w:b/>
           <w:color w:val="005E80"/>
         </w:rPr>
-        <w:t>Desenvolv</w:t>
-      </w:r>
-      <w:r>
-        <w:rPr>
-          <w:b/>
-          <w:color w:val="005E80"/>
-        </w:rPr>
-        <w:t xml:space="preserve">edor Backend Java, Código de Base - 2025 </w:t>
+        <w:t xml:space="preserve">Desenvolvedor Backend Java, Código de Base - 2025 </w:t>
       </w:r>
     </w:p>
     <w:p>
@@ -2800,30 +2712,6 @@
           <w:color w:val="005E80"/>
         </w:rPr>
         <w:t>Em andamento</w:t>
-      </w:r>
-    </w:p>
-    <w:p>
-      <w:pPr>
-        <w:spacing w:before="37" w:line="276" w:lineRule="auto"/>
-        <w:ind w:left="100" w:right="4231"/>
-        <w:rPr>
-          <w:b/>
-          <w:color w:val="005E80"/>
-        </w:rPr>
-      </w:pPr>
-      <w:r>
-        <w:rPr>
-          <w:b/>
-          <w:color w:val="005E80"/>
-        </w:rPr>
-        <w:t xml:space="preserve">Programa de Capacitação em Java, </w:t>
-      </w:r>
-      <w:r>
-        <w:rPr>
-          <w:b/>
-          <w:color w:val="005E80"/>
-        </w:rPr>
-        <w:t>Código de Base -  Em andamento</w:t>
       </w:r>
     </w:p>
     <w:p>
@@ -2892,7 +2780,7 @@
         <w:rPr>
           <w:spacing w:val="-5"/>
         </w:rPr>
-        <w:t xml:space="preserve"> </w:t>
+        <w:t xml:space="preserve"> filmes e </w:t>
       </w:r>
       <w:r>
         <w:t>séries</w:t>
@@ -2920,6 +2808,18 @@
           <w:spacing w:val="-2"/>
         </w:rPr>
         <w:t xml:space="preserve"> </w:t>
+      </w:r>
+      <w:r>
+        <w:t>•</w:t>
+      </w:r>
+      <w:r>
+        <w:rPr>
+          <w:spacing w:val="3"/>
+        </w:rPr>
+        <w:t xml:space="preserve"> </w:t>
+      </w:r>
+      <w:r>
+        <w:t>Calistenia</w:t>
       </w:r>
       <w:r>
         <w:t>•</w:t>
@@ -3017,7 +2917,7 @@
 </file>
 
 <file path=word/numbering.xml><?xml version="1.0" encoding="utf-8"?>
-<w:numbering xmlns:wpc="http://schemas.microsoft.com/office/word/2010/wordprocessingCanvas" xmlns:cx="http://schemas.microsoft.com/office/drawing/2014/chartex" xmlns:cx1="http://schemas.microsoft.com/office/drawing/2015/9/8/chartex" xmlns:cx2="http://schemas.microsoft.com/office/drawing/2015/10/21/chartex" xmlns:cx3="http://schemas.microsoft.com/office/drawing/2016/5/9/chartex" xmlns:cx4="http://schemas.microsoft.com/office/drawing/2016/5/10/chartex" xmlns:cx5="http://schemas.microsoft.com/office/drawing/2016/5/11/chartex" xmlns:cx6="http://schemas.microsoft.com/office/drawing/2016/5/12/chartex" xmlns:cx7="http://schemas.microsoft.com/office/drawing/2016/5/13/chartex" xmlns:cx8="http://schemas.microsoft.com/office/drawing/2016/5/14/chartex" xmlns:mc="http://schemas.openxmlformats.org/markup-compatibility/2006" xmlns:aink="http://schemas.microsoft.com/office/drawing/2016/ink" xmlns:am3d="http://schemas.microsoft.com/office/drawing/2017/model3d" xmlns:o="urn:schemas-microsoft-com:office:office" xmlns:oel="http://schemas.microsoft.com/office/2019/extlst" xmlns:r="http://schemas.openxmlformats.org/officeDocument/2006/relationships" xmlns:m="http://schemas.openxmlformats.org/officeDocument/2006/math" xmlns:v="urn:schemas-microsoft-com:vml" xmlns:wp14="http://schemas.microsoft.com/office/word/2010/wordprocessingDrawing" xmlns:wp="http://schemas.openxmlformats.org/drawingml/2006/wordprocessingDrawing" xmlns:w10="urn:schemas-microsoft-com:office:word" xmlns:w="http://schemas.openxmlformats.org/wordprocessingml/2006/main" xmlns:w14="http://schemas.microsoft.com/office/word/2010/wordml" xmlns:w15="http://schemas.microsoft.com/office/word/2012/wordml" xmlns:w16cex="http://schemas.microsoft.com/office/word/2018/wordml/cex" xmlns:w16cid="http://schemas.microsoft.com/office/word/2016/wordml/cid" xmlns:w16="http://schemas.microsoft.com/office/word/2018/wordml" xmlns:w16du="http://schemas.microsoft.com/office/word/2023/wordml/word16du" xmlns:w16sdtdh="http://schemas.microsoft.com/office/word/2020/wordml/sdtdatahash" xmlns:w16se="http://schemas.microsoft.com/office/word/2015/wordml/symex" xmlns:wpg="http://schemas.microsoft.com/office/word/2010/wordprocessingGroup" xmlns:wpi="http://schemas.microsoft.com/office/word/2010/wordprocessingInk" xmlns:wne="http://schemas.microsoft.com/office/word/2006/wordml" xmlns:wps="http://schemas.microsoft.com/office/word/2010/wordprocessingShape" mc:Ignorable="w14 w15 w16se w16cid w16 w16cex w16sdtdh w16du wp14">
+<w:numbering xmlns:wpc="http://schemas.microsoft.com/office/word/2010/wordprocessingCanvas" xmlns:cx="http://schemas.microsoft.com/office/drawing/2014/chartex" xmlns:cx1="http://schemas.microsoft.com/office/drawing/2015/9/8/chartex" xmlns:cx2="http://schemas.microsoft.com/office/drawing/2015/10/21/chartex" xmlns:cx3="http://schemas.microsoft.com/office/drawing/2016/5/9/chartex" xmlns:cx4="http://schemas.microsoft.com/office/drawing/2016/5/10/chartex" xmlns:cx5="http://schemas.microsoft.com/office/drawing/2016/5/11/chartex" xmlns:cx6="http://schemas.microsoft.com/office/drawing/2016/5/12/chartex" xmlns:cx7="http://schemas.microsoft.com/office/drawing/2016/5/13/chartex" xmlns:cx8="http://schemas.microsoft.com/office/drawing/2016/5/14/chartex" xmlns:mc="http://schemas.openxmlformats.org/markup-compatibility/2006" xmlns:aink="http://schemas.microsoft.com/office/drawing/2016/ink" xmlns:am3d="http://schemas.microsoft.com/office/drawing/2017/model3d" xmlns:o="urn:schemas-microsoft-com:office:office" xmlns:oel="http://schemas.microsoft.com/office/2019/extlst" xmlns:r="http://schemas.openxmlformats.org/officeDocument/2006/relationships" xmlns:m="http://schemas.openxmlformats.org/officeDocument/2006/math" xmlns:v="urn:schemas-microsoft-com:vml" xmlns:wp14="http://schemas.microsoft.com/office/word/2010/wordprocessingDrawing" xmlns:wp="http://schemas.openxmlformats.org/drawingml/2006/wordprocessingDrawing" xmlns:w10="urn:schemas-microsoft-com:office:word" xmlns:w="http://schemas.openxmlformats.org/wordprocessingml/2006/main" xmlns:w14="http://schemas.microsoft.com/office/word/2010/wordml" xmlns:w15="http://schemas.microsoft.com/office/word/2012/wordml" xmlns:w16cex="http://schemas.microsoft.com/office/word/2018/wordml/cex" xmlns:w16cid="http://schemas.microsoft.com/office/word/2016/wordml/cid" xmlns:w16="http://schemas.microsoft.com/office/word/2018/wordml" xmlns:w16du="http://schemas.microsoft.com/office/word/2023/wordml/word16du" xmlns:w16sdtdh="http://schemas.microsoft.com/office/word/2020/wordml/sdtdatahash" xmlns:w16sdtfl="http://schemas.microsoft.com/office/word/2024/wordml/sdtformatlock" xmlns:w16se="http://schemas.microsoft.com/office/word/2015/wordml/symex" xmlns:wpg="http://schemas.microsoft.com/office/word/2010/wordprocessingGroup" xmlns:wpi="http://schemas.microsoft.com/office/word/2010/wordprocessingInk" xmlns:wne="http://schemas.microsoft.com/office/word/2006/wordml" xmlns:wps="http://schemas.microsoft.com/office/word/2010/wordprocessingShape" mc:Ignorable="w14 w15 w16se w16cid w16 w16cex w16sdtdh w16sdtfl w16du wp14">
   <w:abstractNum w:abstractNumId="0" w15:restartNumberingAfterBreak="0">
     <w:nsid w:val="475F4AEA"/>
     <w:multiLevelType w:val="hybridMultilevel"/>
@@ -3141,7 +3041,7 @@
 </file>
 
 <file path=word/styles.xml><?xml version="1.0" encoding="utf-8"?>
-<w:styles xmlns:mc="http://schemas.openxmlformats.org/markup-compatibility/2006" xmlns:r="http://schemas.openxmlformats.org/officeDocument/2006/relationships" xmlns:w="http://schemas.openxmlformats.org/wordprocessingml/2006/main" xmlns:w14="http://schemas.microsoft.com/office/word/2010/wordml" xmlns:w15="http://schemas.microsoft.com/office/word/2012/wordml" xmlns:w16cex="http://schemas.microsoft.com/office/word/2018/wordml/cex" xmlns:w16cid="http://schemas.microsoft.com/office/word/2016/wordml/cid" xmlns:w16="http://schemas.microsoft.com/office/word/2018/wordml" xmlns:w16du="http://schemas.microsoft.com/office/word/2023/wordml/word16du" xmlns:w16sdtdh="http://schemas.microsoft.com/office/word/2020/wordml/sdtdatahash" xmlns:w16se="http://schemas.microsoft.com/office/word/2015/wordml/symex" mc:Ignorable="w14 w15 w16se w16cid w16 w16cex w16sdtdh w16du">
+<w:styles xmlns:mc="http://schemas.openxmlformats.org/markup-compatibility/2006" xmlns:r="http://schemas.openxmlformats.org/officeDocument/2006/relationships" xmlns:w="http://schemas.openxmlformats.org/wordprocessingml/2006/main" xmlns:w14="http://schemas.microsoft.com/office/word/2010/wordml" xmlns:w15="http://schemas.microsoft.com/office/word/2012/wordml" xmlns:w16cex="http://schemas.microsoft.com/office/word/2018/wordml/cex" xmlns:w16cid="http://schemas.microsoft.com/office/word/2016/wordml/cid" xmlns:w16="http://schemas.microsoft.com/office/word/2018/wordml" xmlns:w16du="http://schemas.microsoft.com/office/word/2023/wordml/word16du" xmlns:w16sdtdh="http://schemas.microsoft.com/office/word/2020/wordml/sdtdatahash" xmlns:w16sdtfl="http://schemas.microsoft.com/office/word/2024/wordml/sdtformatlock" xmlns:w16se="http://schemas.microsoft.com/office/word/2015/wordml/symex" mc:Ignorable="w14 w15 w16se w16cid w16 w16cex w16sdtdh w16sdtfl w16du">
   <w:docDefaults>
     <w:rPrDefault>
       <w:rPr>
@@ -3600,6 +3500,7 @@
   <w:style w:type="character" w:default="1" w:styleId="Fontepargpadro">
     <w:name w:val="Default Paragraph Font"/>
     <w:uiPriority w:val="1"/>
+    <w:semiHidden/>
     <w:unhideWhenUsed/>
   </w:style>
   <w:style w:type="table" w:default="1" w:styleId="Tabelanormal">

</xml_diff>

<commit_message>
feat: Atualizado cv :sparkler:
</commit_message>
<xml_diff>
--- a/cv/emersonpessoa.docx
+++ b/cv/emersonpessoa.docx
@@ -600,78 +600,176 @@
     <w:p>
       <w:pPr>
         <w:pStyle w:val="Corpodetexto"/>
-        <w:spacing w:before="100"/>
         <w:ind w:right="244"/>
       </w:pPr>
-      <w:r>
-        <w:t>Sou desenvolvedor Full Stack formado pelo bootcamp Web FullStack da</w:t>
-      </w:r>
-      <w:r>
-        <w:t xml:space="preserve"> </w:t>
+    </w:p>
+    <w:p>
+      <w:pPr>
+        <w:pStyle w:val="Corpodetexto"/>
+        <w:ind w:right="244"/>
+        <w:rPr>
+          <w:lang w:val="pt-BR"/>
+        </w:rPr>
+      </w:pPr>
+      <w:r>
+        <w:rPr>
+          <w:lang w:val="pt-BR"/>
+        </w:rPr>
+        <w:t xml:space="preserve">Sou desenvolvedor Full Stack formado pelo bootcamp Web FullStack da </w:t>
       </w:r>
       <w:hyperlink r:id="rId15" w:history="1">
         <w:r>
           <w:rPr>
             <w:rStyle w:val="Hyperlink"/>
+            <w:lang w:val="pt-BR"/>
           </w:rPr>
-          <w:t>xpeducação</w:t>
+          <w:t>XP Educação</w:t>
         </w:r>
       </w:hyperlink>
       <w:r>
-        <w:t>, com experiência prática destacada em Frontend. Meu objetivo é aplicar meus conhecimentos técnicos e habilidades na criação de soluções inovadoras e eficientes.</w:t>
+        <w:rPr>
+          <w:lang w:val="pt-BR"/>
+        </w:rPr>
+        <w:t>, com experiência prática destacada em Frontend. Meu foco é aplicar conhecimentos técnicos na criação de soluções eficientes e inovadoras.</w:t>
       </w:r>
     </w:p>
     <w:p>
       <w:pPr>
         <w:pStyle w:val="Corpodetexto"/>
-        <w:spacing w:before="100"/>
         <w:ind w:right="244"/>
-      </w:pPr>
-      <w:r>
+        <w:rPr>
+          <w:lang w:val="pt-BR"/>
+        </w:rPr>
+      </w:pPr>
+      <w:r>
+        <w:rPr>
+          <w:lang w:val="pt-BR"/>
+        </w:rPr>
         <w:t xml:space="preserve">Recentemente, concluí minha formação em Desenvolvedor Full Stack Júnior pelo +PratTI, ministrado pela </w:t>
       </w:r>
       <w:hyperlink r:id="rId16" w:history="1">
         <w:r>
           <w:rPr>
             <w:rStyle w:val="Hyperlink"/>
+            <w:lang w:val="pt-BR"/>
           </w:rPr>
           <w:t>Codifica</w:t>
         </w:r>
       </w:hyperlink>
       <w:r>
-        <w:t xml:space="preserve">, e finalizei também o módulo Java I no bootcamp gratuito de 90 dias do </w:t>
+        <w:rPr>
+          <w:lang w:val="pt-BR"/>
+        </w:rPr>
+        <w:t xml:space="preserve">, e finalizei o módulo Java I no bootcamp gratuito de 90 dias do </w:t>
       </w:r>
       <w:hyperlink r:id="rId17" w:history="1">
         <w:r>
           <w:rPr>
             <w:rStyle w:val="Hyperlink"/>
+            <w:lang w:val="pt-BR"/>
           </w:rPr>
           <w:t>Código de Base</w:t>
         </w:r>
       </w:hyperlink>
       <w:r>
-        <w:t>, focado na capacitação em Java. Atualmente, ampliando minha base de conhecimentos em desenvolvimento backend.</w:t>
+        <w:rPr>
+          <w:lang w:val="pt-BR"/>
+        </w:rPr>
+        <w:t>, direcionado ao desenvolvimento backend com Java.</w:t>
       </w:r>
     </w:p>
     <w:p>
       <w:pPr>
         <w:pStyle w:val="Corpodetexto"/>
-        <w:spacing w:before="100"/>
         <w:ind w:right="244"/>
-      </w:pPr>
-      <w:r>
-        <w:t xml:space="preserve">Além disso, estou cursando o Programa de Capacitação e Residência </w:t>
+        <w:rPr>
+          <w:lang w:val="pt-BR"/>
+        </w:rPr>
+      </w:pPr>
+      <w:r>
+        <w:rPr>
+          <w:lang w:val="pt-BR"/>
+        </w:rPr>
+        <w:t xml:space="preserve">Atualmente, estou iniciando a formação em </w:t>
+      </w:r>
+      <w:r>
+        <w:rPr>
+          <w:b/>
+          <w:bCs/>
+          <w:lang w:val="pt-BR"/>
+        </w:rPr>
+        <w:t xml:space="preserve">Desenvolvimento VTEX.IO pela </w:t>
       </w:r>
       <w:hyperlink r:id="rId18" w:history="1">
         <w:r>
           <w:rPr>
             <w:rStyle w:val="Hyperlink"/>
+            <w:b/>
+            <w:bCs/>
+            <w:lang w:val="pt-BR"/>
+          </w:rPr>
+          <w:t>Growdev</w:t>
+        </w:r>
+      </w:hyperlink>
+      <w:r>
+        <w:rPr>
+          <w:lang w:val="pt-BR"/>
+        </w:rPr>
+        <w:t xml:space="preserve">, em parceria com o programa </w:t>
+      </w:r>
+      <w:hyperlink r:id="rId19" w:history="1">
+        <w:r>
+          <w:rPr>
+            <w:rStyle w:val="Hyperlink"/>
+            <w:b/>
+            <w:bCs/>
+            <w:lang w:val="pt-BR"/>
+          </w:rPr>
+          <w:t>VesteTech</w:t>
+        </w:r>
+        <w:r>
+          <w:rPr>
+            <w:rStyle w:val="Hyperlink"/>
+            <w:lang w:val="pt-BR"/>
+          </w:rPr>
+          <w:t>,</w:t>
+        </w:r>
+      </w:hyperlink>
+      <w:r>
+        <w:rPr>
+          <w:lang w:val="pt-BR"/>
+        </w:rPr>
+        <w:t xml:space="preserve"> ampliando minha atuação dentro do ecossistema de e-commerce. Também estou cursando o Programa de Capacitação e Residência </w:t>
+      </w:r>
+      <w:hyperlink r:id="rId20" w:history="1">
+        <w:r>
+          <w:rPr>
+            <w:rStyle w:val="Hyperlink"/>
+            <w:lang w:val="pt-BR"/>
           </w:rPr>
           <w:t>TrendsIT</w:t>
         </w:r>
       </w:hyperlink>
       <w:r>
-        <w:t>, um treinamento voltado ao aperfeiçoamento do portfólio técnico e comportamental de profissionais que desejam ingressar ou se desenvolver no mercado de tecnologia da informação.</w:t>
+        <w:rPr>
+          <w:lang w:val="pt-BR"/>
+        </w:rPr>
+        <w:t>, voltado ao aprimoramento técnico e comportamental de profissionais que buscam se desenvolver na área de TI.</w:t>
+      </w:r>
+    </w:p>
+    <w:p>
+      <w:pPr>
+        <w:pStyle w:val="Corpodetexto"/>
+        <w:ind w:right="244"/>
+        <w:rPr>
+          <w:lang w:val="pt-BR"/>
+        </w:rPr>
+      </w:pPr>
+      <w:r>
+        <w:rPr>
+          <w:lang w:val="pt-BR"/>
+        </w:rPr>
+        <w:t>Busco oportunidades para ingressar no mercado como Frontend Júnior ou Full Stack Júnior.</w:t>
       </w:r>
     </w:p>
     <w:p>
@@ -680,15 +778,6 @@
         <w:spacing w:before="100"/>
         <w:ind w:right="244"/>
       </w:pPr>
-      <w:r>
-        <w:t>Busco oportunidades para ingressar no mercado como Frontend Júnior ou Full Stack J</w:t>
-      </w:r>
-      <w:r>
-        <w:t>r</w:t>
-      </w:r>
-      <w:r>
-        <w:t>.</w:t>
-      </w:r>
     </w:p>
     <w:p>
       <w:pPr>
@@ -1773,6 +1862,7 @@
         <w:rPr>
           <w:color w:val="005E80"/>
         </w:rPr>
+        <w:lastRenderedPageBreak/>
         <w:t>Análise de Processos Químicos Industriais</w:t>
       </w:r>
     </w:p>
@@ -1790,7 +1880,6 @@
           <w:b/>
           <w:sz w:val="18"/>
         </w:rPr>
-        <w:lastRenderedPageBreak/>
         <w:t xml:space="preserve">IFPA – Instituto Federal do Pará </w:t>
       </w:r>
       <w:r>
@@ -2712,6 +2801,37 @@
           <w:color w:val="005E80"/>
         </w:rPr>
         <w:t>Em andamento</w:t>
+      </w:r>
+    </w:p>
+    <w:p>
+      <w:pPr>
+        <w:spacing w:before="37" w:line="276" w:lineRule="auto"/>
+        <w:ind w:left="100" w:right="4231"/>
+        <w:rPr>
+          <w:b/>
+          <w:color w:val="005E80"/>
+        </w:rPr>
+      </w:pPr>
+      <w:r>
+        <w:rPr>
+          <w:b/>
+          <w:color w:val="005E80"/>
+        </w:rPr>
+        <w:t xml:space="preserve">Formação </w:t>
+      </w:r>
+      <w:r>
+        <w:rPr>
+          <w:b/>
+          <w:color w:val="005E80"/>
+        </w:rPr>
+        <w:t>de Desenvolvimento VTEX.IO</w:t>
+      </w:r>
+      <w:r>
+        <w:rPr>
+          <w:b/>
+          <w:color w:val="005E80"/>
+        </w:rPr>
+        <w:t>, Growdev – Em andamento</w:t>
       </w:r>
     </w:p>
     <w:p>
@@ -3500,7 +3620,6 @@
   <w:style w:type="character" w:default="1" w:styleId="Fontepargpadro">
     <w:name w:val="Default Paragraph Font"/>
     <w:uiPriority w:val="1"/>
-    <w:semiHidden/>
     <w:unhideWhenUsed/>
   </w:style>
   <w:style w:type="table" w:default="1" w:styleId="Tabelanormal">
@@ -3654,6 +3773,75 @@
     <w:rsid w:val="00C31EB6"/>
     <w:rPr>
       <w:rFonts w:ascii="Calibri" w:eastAsia="Calibri" w:hAnsi="Calibri" w:cs="Calibri"/>
+      <w:lang w:val="pt-PT"/>
+    </w:rPr>
+  </w:style>
+  <w:style w:type="character" w:styleId="Refdecomentrio">
+    <w:name w:val="annotation reference"/>
+    <w:basedOn w:val="Fontepargpadro"/>
+    <w:uiPriority w:val="99"/>
+    <w:semiHidden/>
+    <w:unhideWhenUsed/>
+    <w:rsid w:val="00A345A9"/>
+    <w:rPr>
+      <w:sz w:val="16"/>
+      <w:szCs w:val="16"/>
+    </w:rPr>
+  </w:style>
+  <w:style w:type="paragraph" w:styleId="Textodecomentrio">
+    <w:name w:val="annotation text"/>
+    <w:basedOn w:val="Normal"/>
+    <w:link w:val="TextodecomentrioChar"/>
+    <w:uiPriority w:val="99"/>
+    <w:semiHidden/>
+    <w:unhideWhenUsed/>
+    <w:rsid w:val="00A345A9"/>
+    <w:rPr>
+      <w:sz w:val="20"/>
+      <w:szCs w:val="20"/>
+    </w:rPr>
+  </w:style>
+  <w:style w:type="character" w:customStyle="1" w:styleId="TextodecomentrioChar">
+    <w:name w:val="Texto de comentário Char"/>
+    <w:basedOn w:val="Fontepargpadro"/>
+    <w:link w:val="Textodecomentrio"/>
+    <w:uiPriority w:val="99"/>
+    <w:semiHidden/>
+    <w:rsid w:val="00A345A9"/>
+    <w:rPr>
+      <w:rFonts w:ascii="Calibri" w:eastAsia="Calibri" w:hAnsi="Calibri" w:cs="Calibri"/>
+      <w:sz w:val="20"/>
+      <w:szCs w:val="20"/>
+      <w:lang w:val="pt-PT"/>
+    </w:rPr>
+  </w:style>
+  <w:style w:type="paragraph" w:styleId="Assuntodocomentrio">
+    <w:name w:val="annotation subject"/>
+    <w:basedOn w:val="Textodecomentrio"/>
+    <w:next w:val="Textodecomentrio"/>
+    <w:link w:val="AssuntodocomentrioChar"/>
+    <w:uiPriority w:val="99"/>
+    <w:semiHidden/>
+    <w:unhideWhenUsed/>
+    <w:rsid w:val="00A345A9"/>
+    <w:rPr>
+      <w:b/>
+      <w:bCs/>
+    </w:rPr>
+  </w:style>
+  <w:style w:type="character" w:customStyle="1" w:styleId="AssuntodocomentrioChar">
+    <w:name w:val="Assunto do comentário Char"/>
+    <w:basedOn w:val="TextodecomentrioChar"/>
+    <w:link w:val="Assuntodocomentrio"/>
+    <w:uiPriority w:val="99"/>
+    <w:semiHidden/>
+    <w:rsid w:val="00A345A9"/>
+    <w:rPr>
+      <w:rFonts w:ascii="Calibri" w:eastAsia="Calibri" w:hAnsi="Calibri" w:cs="Calibri"/>
+      <w:b/>
+      <w:bCs/>
+      <w:sz w:val="20"/>
+      <w:szCs w:val="20"/>
       <w:lang w:val="pt-PT"/>
     </w:rPr>
   </w:style>

</xml_diff>

<commit_message>
feat: Adicionado logo vtex :rocket:
</commit_message>
<xml_diff>
--- a/cv/emersonpessoa.docx
+++ b/cv/emersonpessoa.docx
@@ -615,7 +615,35 @@
         <w:rPr>
           <w:lang w:val="pt-BR"/>
         </w:rPr>
-        <w:t xml:space="preserve">Sou desenvolvedor Full Stack formado pelo bootcamp Web FullStack da </w:t>
+        <w:t xml:space="preserve">Sou desenvolvedor Full Stack formado pelo </w:t>
+      </w:r>
+      <w:proofErr w:type="spellStart"/>
+      <w:r>
+        <w:rPr>
+          <w:lang w:val="pt-BR"/>
+        </w:rPr>
+        <w:t>bootcamp</w:t>
+      </w:r>
+      <w:proofErr w:type="spellEnd"/>
+      <w:r>
+        <w:rPr>
+          <w:lang w:val="pt-BR"/>
+        </w:rPr>
+        <w:t xml:space="preserve"> Web </w:t>
+      </w:r>
+      <w:proofErr w:type="spellStart"/>
+      <w:r>
+        <w:rPr>
+          <w:lang w:val="pt-BR"/>
+        </w:rPr>
+        <w:t>FullStack</w:t>
+      </w:r>
+      <w:proofErr w:type="spellEnd"/>
+      <w:r>
+        <w:rPr>
+          <w:lang w:val="pt-BR"/>
+        </w:rPr>
+        <w:t xml:space="preserve"> da </w:t>
       </w:r>
       <w:hyperlink r:id="rId15" w:history="1">
         <w:r>
@@ -630,7 +658,21 @@
         <w:rPr>
           <w:lang w:val="pt-BR"/>
         </w:rPr>
-        <w:t>, com experiência prática destacada em Frontend. Meu foco é aplicar conhecimentos técnicos na criação de soluções eficientes e inovadoras.</w:t>
+        <w:t xml:space="preserve">, com experiência prática destacada em </w:t>
+      </w:r>
+      <w:proofErr w:type="spellStart"/>
+      <w:r>
+        <w:rPr>
+          <w:lang w:val="pt-BR"/>
+        </w:rPr>
+        <w:t>Frontend</w:t>
+      </w:r>
+      <w:proofErr w:type="spellEnd"/>
+      <w:r>
+        <w:rPr>
+          <w:lang w:val="pt-BR"/>
+        </w:rPr>
+        <w:t>. Meu foco é aplicar conhecimentos técnicos na criação de soluções eficientes e inovadoras.</w:t>
       </w:r>
     </w:p>
     <w:p>
@@ -645,7 +687,21 @@
         <w:rPr>
           <w:lang w:val="pt-BR"/>
         </w:rPr>
-        <w:t xml:space="preserve">Recentemente, concluí minha formação em Desenvolvedor Full Stack Júnior pelo +PratTI, ministrado pela </w:t>
+        <w:t>Recentemente, concluí minha formação em Desenvolvedor Full Stack Júnior pelo +</w:t>
+      </w:r>
+      <w:proofErr w:type="spellStart"/>
+      <w:r>
+        <w:rPr>
+          <w:lang w:val="pt-BR"/>
+        </w:rPr>
+        <w:t>PratTI</w:t>
+      </w:r>
+      <w:proofErr w:type="spellEnd"/>
+      <w:r>
+        <w:rPr>
+          <w:lang w:val="pt-BR"/>
+        </w:rPr>
+        <w:t xml:space="preserve">, ministrado pela </w:t>
       </w:r>
       <w:hyperlink r:id="rId16" w:history="1">
         <w:r>
@@ -660,7 +716,21 @@
         <w:rPr>
           <w:lang w:val="pt-BR"/>
         </w:rPr>
-        <w:t xml:space="preserve">, e finalizei o módulo Java I no bootcamp gratuito de 90 dias do </w:t>
+        <w:t xml:space="preserve">, e finalizei o módulo Java I no </w:t>
+      </w:r>
+      <w:proofErr w:type="spellStart"/>
+      <w:r>
+        <w:rPr>
+          <w:lang w:val="pt-BR"/>
+        </w:rPr>
+        <w:t>bootcamp</w:t>
+      </w:r>
+      <w:proofErr w:type="spellEnd"/>
+      <w:r>
+        <w:rPr>
+          <w:lang w:val="pt-BR"/>
+        </w:rPr>
+        <w:t xml:space="preserve"> gratuito de 90 dias do </w:t>
       </w:r>
       <w:hyperlink r:id="rId17" w:history="1">
         <w:r>
@@ -675,7 +745,21 @@
         <w:rPr>
           <w:lang w:val="pt-BR"/>
         </w:rPr>
-        <w:t>, direcionado ao desenvolvimento backend com Java.</w:t>
+        <w:t xml:space="preserve">, direcionado ao desenvolvimento </w:t>
+      </w:r>
+      <w:proofErr w:type="spellStart"/>
+      <w:r>
+        <w:rPr>
+          <w:lang w:val="pt-BR"/>
+        </w:rPr>
+        <w:t>backend</w:t>
+      </w:r>
+      <w:proofErr w:type="spellEnd"/>
+      <w:r>
+        <w:rPr>
+          <w:lang w:val="pt-BR"/>
+        </w:rPr>
+        <w:t xml:space="preserve"> com Java.</w:t>
       </w:r>
     </w:p>
     <w:p>
@@ -701,6 +785,7 @@
         <w:t xml:space="preserve">Desenvolvimento VTEX.IO pela </w:t>
       </w:r>
       <w:hyperlink r:id="rId18" w:history="1">
+        <w:proofErr w:type="spellStart"/>
         <w:r>
           <w:rPr>
             <w:rStyle w:val="Hyperlink"/>
@@ -710,6 +795,7 @@
           </w:rPr>
           <w:t>Growdev</w:t>
         </w:r>
+        <w:proofErr w:type="spellEnd"/>
       </w:hyperlink>
       <w:r>
         <w:rPr>
@@ -718,6 +804,7 @@
         <w:t xml:space="preserve">, em parceria com o programa </w:t>
       </w:r>
       <w:hyperlink r:id="rId19" w:history="1">
+        <w:proofErr w:type="spellStart"/>
         <w:r>
           <w:rPr>
             <w:rStyle w:val="Hyperlink"/>
@@ -727,6 +814,7 @@
           </w:rPr>
           <w:t>VesteTech</w:t>
         </w:r>
+        <w:proofErr w:type="spellEnd"/>
         <w:r>
           <w:rPr>
             <w:rStyle w:val="Hyperlink"/>
@@ -742,6 +830,7 @@
         <w:t xml:space="preserve"> ampliando minha atuação dentro do ecossistema de e-commerce. Também estou cursando o Programa de Capacitação e Residência </w:t>
       </w:r>
       <w:hyperlink r:id="rId20" w:history="1">
+        <w:proofErr w:type="spellStart"/>
         <w:r>
           <w:rPr>
             <w:rStyle w:val="Hyperlink"/>
@@ -749,6 +838,7 @@
           </w:rPr>
           <w:t>TrendsIT</w:t>
         </w:r>
+        <w:proofErr w:type="spellEnd"/>
       </w:hyperlink>
       <w:r>
         <w:rPr>
@@ -769,7 +859,21 @@
         <w:rPr>
           <w:lang w:val="pt-BR"/>
         </w:rPr>
-        <w:t>Busco oportunidades para ingressar no mercado como Frontend Júnior ou Full Stack Júnior.</w:t>
+        <w:t xml:space="preserve">Busco oportunidades para ingressar no mercado como </w:t>
+      </w:r>
+      <w:proofErr w:type="spellStart"/>
+      <w:r>
+        <w:rPr>
+          <w:lang w:val="pt-BR"/>
+        </w:rPr>
+        <w:t>Frontend</w:t>
+      </w:r>
+      <w:proofErr w:type="spellEnd"/>
+      <w:r>
+        <w:rPr>
+          <w:lang w:val="pt-BR"/>
+        </w:rPr>
+        <w:t xml:space="preserve"> ou Full Stack.</w:t>
       </w:r>
     </w:p>
     <w:p>
@@ -3620,6 +3724,7 @@
   <w:style w:type="character" w:default="1" w:styleId="Fontepargpadro">
     <w:name w:val="Default Paragraph Font"/>
     <w:uiPriority w:val="1"/>
+    <w:semiHidden/>
     <w:unhideWhenUsed/>
   </w:style>
   <w:style w:type="table" w:default="1" w:styleId="Tabelanormal">

</xml_diff>